<commit_message>
Meeting Log Updated for week 2
Added week 2 meeting contents
</commit_message>
<xml_diff>
--- a/Meeting Log.docx
+++ b/Meeting Log.docx
@@ -115,38 +115,140 @@
           <w:sz w:val="24"/>
           <w:szCs w:val="24"/>
         </w:rPr>
-        <w:t xml:space="preserve"> by next meeting</w:t>
+        <w:t xml:space="preserve"> by next meeting.</w:t>
+      </w:r>
+    </w:p>
+    <w:p>
+      <w:pPr>
+        <w:rPr>
+          <w:sz w:val="28"/>
+        </w:rPr>
+      </w:pPr>
+      <w:r>
+        <w:rPr>
+          <w:b/>
+          <w:sz w:val="28"/>
+        </w:rPr>
+        <w:t>WEEK 2:</w:t>
+      </w:r>
+    </w:p>
+    <w:p>
+      <w:pPr>
+        <w:pStyle w:val="ListParagraph"/>
+        <w:numPr>
+          <w:ilvl w:val="0"/>
+          <w:numId w:val="2"/>
+        </w:numPr>
+        <w:rPr>
+          <w:sz w:val="28"/>
+        </w:rPr>
+      </w:pPr>
+      <w:r>
+        <w:rPr>
+          <w:sz w:val="24"/>
+          <w:szCs w:val="20"/>
+        </w:rPr>
+        <w:t>Branches for gitflow have been created on the Group github including: Master, Develop, Release.</w:t>
+      </w:r>
+    </w:p>
+    <w:p>
+      <w:pPr>
+        <w:pStyle w:val="ListParagraph"/>
+        <w:numPr>
+          <w:ilvl w:val="0"/>
+          <w:numId w:val="2"/>
+        </w:numPr>
+        <w:rPr>
+          <w:sz w:val="28"/>
+        </w:rPr>
+      </w:pPr>
+      <w:r>
+        <w:rPr>
+          <w:sz w:val="24"/>
+          <w:szCs w:val="20"/>
+        </w:rPr>
+        <w:t>Code of Conduct and Product Backlog have been created and uploaded to the git alongside the first release.</w:t>
+      </w:r>
+    </w:p>
+    <w:p>
+      <w:pPr>
+        <w:pStyle w:val="ListParagraph"/>
+        <w:numPr>
+          <w:ilvl w:val="0"/>
+          <w:numId w:val="2"/>
+        </w:numPr>
+        <w:rPr>
+          <w:sz w:val="28"/>
+        </w:rPr>
+      </w:pPr>
+      <w:r>
+        <w:rPr>
+          <w:sz w:val="24"/>
+          <w:szCs w:val="20"/>
+        </w:rPr>
+        <w:t>Difficulties getting the files pushed to the correct branch and general difficulties attempting to get Docker working.</w:t>
+      </w:r>
+    </w:p>
+    <w:p>
+      <w:pPr>
+        <w:pStyle w:val="ListParagraph"/>
+        <w:numPr>
+          <w:ilvl w:val="0"/>
+          <w:numId w:val="2"/>
+        </w:numPr>
+        <w:rPr>
+          <w:sz w:val="28"/>
+        </w:rPr>
+      </w:pPr>
+      <w:r>
+        <w:rPr>
+          <w:sz w:val="24"/>
+          <w:szCs w:val="20"/>
+        </w:rPr>
+        <w:t>Working through these difficulties as a group</w:t>
+      </w:r>
+      <w:r>
+        <w:rPr>
+          <w:sz w:val="24"/>
+          <w:szCs w:val="20"/>
+        </w:rPr>
+        <w:t xml:space="preserve"> and discovered how to push to the correct branch (e.g master -&gt; develop:develop to push to the develop branch</w:t>
       </w:r>
       <w:bookmarkStart w:id="0" w:name="_GoBack"/>
       <w:bookmarkEnd w:id="0"/>
       <w:r>
         <w:rPr>
           <w:sz w:val="24"/>
-          <w:szCs w:val="24"/>
-        </w:rPr>
-        <w:t>.</w:t>
+          <w:szCs w:val="20"/>
+        </w:rPr>
+        <w:t xml:space="preserve">) </w:t>
+      </w:r>
+      <w:r>
+        <w:rPr>
+          <w:sz w:val="24"/>
+          <w:szCs w:val="20"/>
+        </w:rPr>
+        <w:t xml:space="preserve"> </w:t>
       </w:r>
     </w:p>
     <w:p>
       <w:pPr>
+        <w:pStyle w:val="ListParagraph"/>
+        <w:numPr>
+          <w:ilvl w:val="0"/>
+          <w:numId w:val="2"/>
+        </w:numPr>
         <w:rPr>
           <w:sz w:val="28"/>
         </w:rPr>
       </w:pPr>
       <w:r>
         <w:rPr>
-          <w:b/>
-          <w:sz w:val="28"/>
-        </w:rPr>
-        <w:t>WEEK 2:</w:t>
-      </w:r>
-    </w:p>
-    <w:p>
-      <w:pPr>
-        <w:rPr>
-          <w:sz w:val="28"/>
-        </w:rPr>
-      </w:pPr>
+          <w:sz w:val="24"/>
+          <w:szCs w:val="20"/>
+        </w:rPr>
+        <w:t>By next meeting we aim to have a fully presentable product to the standards of Code Review 1.</w:t>
+      </w:r>
     </w:p>
     <w:sectPr>
       <w:pgSz w:w="11906" w:h="16838"/>
@@ -273,8 +375,124 @@
       </w:rPr>
     </w:lvl>
   </w:abstractNum>
+  <w:abstractNum w:abstractNumId="1" w15:restartNumberingAfterBreak="0">
+    <w:nsid w:val="76277AFC"/>
+    <w:multiLevelType w:val="hybridMultilevel"/>
+    <w:tmpl w:val="F5543264"/>
+    <w:lvl w:ilvl="0" w:tplc="08090001">
+      <w:start w:val="1"/>
+      <w:numFmt w:val="bullet"/>
+      <w:lvlText w:val=""/>
+      <w:lvlJc w:val="left"/>
+      <w:pPr>
+        <w:ind w:left="720" w:hanging="360"/>
+      </w:pPr>
+      <w:rPr>
+        <w:rFonts w:ascii="Symbol" w:hAnsi="Symbol" w:hint="default"/>
+      </w:rPr>
+    </w:lvl>
+    <w:lvl w:ilvl="1" w:tplc="08090003" w:tentative="1">
+      <w:start w:val="1"/>
+      <w:numFmt w:val="bullet"/>
+      <w:lvlText w:val="o"/>
+      <w:lvlJc w:val="left"/>
+      <w:pPr>
+        <w:ind w:left="1440" w:hanging="360"/>
+      </w:pPr>
+      <w:rPr>
+        <w:rFonts w:ascii="Courier New" w:hAnsi="Courier New" w:cs="Courier New" w:hint="default"/>
+      </w:rPr>
+    </w:lvl>
+    <w:lvl w:ilvl="2" w:tplc="08090005" w:tentative="1">
+      <w:start w:val="1"/>
+      <w:numFmt w:val="bullet"/>
+      <w:lvlText w:val=""/>
+      <w:lvlJc w:val="left"/>
+      <w:pPr>
+        <w:ind w:left="2160" w:hanging="360"/>
+      </w:pPr>
+      <w:rPr>
+        <w:rFonts w:ascii="Wingdings" w:hAnsi="Wingdings" w:hint="default"/>
+      </w:rPr>
+    </w:lvl>
+    <w:lvl w:ilvl="3" w:tplc="08090001" w:tentative="1">
+      <w:start w:val="1"/>
+      <w:numFmt w:val="bullet"/>
+      <w:lvlText w:val=""/>
+      <w:lvlJc w:val="left"/>
+      <w:pPr>
+        <w:ind w:left="2880" w:hanging="360"/>
+      </w:pPr>
+      <w:rPr>
+        <w:rFonts w:ascii="Symbol" w:hAnsi="Symbol" w:hint="default"/>
+      </w:rPr>
+    </w:lvl>
+    <w:lvl w:ilvl="4" w:tplc="08090003" w:tentative="1">
+      <w:start w:val="1"/>
+      <w:numFmt w:val="bullet"/>
+      <w:lvlText w:val="o"/>
+      <w:lvlJc w:val="left"/>
+      <w:pPr>
+        <w:ind w:left="3600" w:hanging="360"/>
+      </w:pPr>
+      <w:rPr>
+        <w:rFonts w:ascii="Courier New" w:hAnsi="Courier New" w:cs="Courier New" w:hint="default"/>
+      </w:rPr>
+    </w:lvl>
+    <w:lvl w:ilvl="5" w:tplc="08090005" w:tentative="1">
+      <w:start w:val="1"/>
+      <w:numFmt w:val="bullet"/>
+      <w:lvlText w:val=""/>
+      <w:lvlJc w:val="left"/>
+      <w:pPr>
+        <w:ind w:left="4320" w:hanging="360"/>
+      </w:pPr>
+      <w:rPr>
+        <w:rFonts w:ascii="Wingdings" w:hAnsi="Wingdings" w:hint="default"/>
+      </w:rPr>
+    </w:lvl>
+    <w:lvl w:ilvl="6" w:tplc="08090001" w:tentative="1">
+      <w:start w:val="1"/>
+      <w:numFmt w:val="bullet"/>
+      <w:lvlText w:val=""/>
+      <w:lvlJc w:val="left"/>
+      <w:pPr>
+        <w:ind w:left="5040" w:hanging="360"/>
+      </w:pPr>
+      <w:rPr>
+        <w:rFonts w:ascii="Symbol" w:hAnsi="Symbol" w:hint="default"/>
+      </w:rPr>
+    </w:lvl>
+    <w:lvl w:ilvl="7" w:tplc="08090003" w:tentative="1">
+      <w:start w:val="1"/>
+      <w:numFmt w:val="bullet"/>
+      <w:lvlText w:val="o"/>
+      <w:lvlJc w:val="left"/>
+      <w:pPr>
+        <w:ind w:left="5760" w:hanging="360"/>
+      </w:pPr>
+      <w:rPr>
+        <w:rFonts w:ascii="Courier New" w:hAnsi="Courier New" w:cs="Courier New" w:hint="default"/>
+      </w:rPr>
+    </w:lvl>
+    <w:lvl w:ilvl="8" w:tplc="08090005" w:tentative="1">
+      <w:start w:val="1"/>
+      <w:numFmt w:val="bullet"/>
+      <w:lvlText w:val=""/>
+      <w:lvlJc w:val="left"/>
+      <w:pPr>
+        <w:ind w:left="6480" w:hanging="360"/>
+      </w:pPr>
+      <w:rPr>
+        <w:rFonts w:ascii="Wingdings" w:hAnsi="Wingdings" w:hint="default"/>
+      </w:rPr>
+    </w:lvl>
+  </w:abstractNum>
   <w:num w:numId="1">
     <w:abstractNumId w:val="0"/>
+  </w:num>
+  <w:num w:numId="2">
+    <w:abstractNumId w:val="1"/>
   </w:num>
 </w:numbering>
 </file>
@@ -296,7 +514,7 @@
       </w:pPr>
     </w:pPrDefault>
   </w:docDefaults>
-  <w:latentStyles w:defLockedState="0" w:defUIPriority="99" w:defSemiHidden="0" w:defUnhideWhenUsed="0" w:defQFormat="0" w:count="375">
+  <w:latentStyles w:defLockedState="0" w:defUIPriority="99" w:defSemiHidden="0" w:defUnhideWhenUsed="0" w:defQFormat="0" w:count="377">
     <w:lsdException w:name="Normal" w:uiPriority="0" w:qFormat="1"/>
     <w:lsdException w:name="heading 1" w:uiPriority="9" w:qFormat="1"/>
     <w:lsdException w:name="heading 2" w:semiHidden="1" w:uiPriority="9" w:unhideWhenUsed="1" w:qFormat="1"/>
@@ -402,7 +620,6 @@
     <w:lsdException w:name="HTML Sample" w:semiHidden="1" w:unhideWhenUsed="1"/>
     <w:lsdException w:name="HTML Typewriter" w:semiHidden="1" w:unhideWhenUsed="1"/>
     <w:lsdException w:name="HTML Variable" w:semiHidden="1" w:unhideWhenUsed="1"/>
-    <w:lsdException w:name="Normal Table" w:semiHidden="1" w:unhideWhenUsed="1"/>
     <w:lsdException w:name="annotation subject" w:semiHidden="1" w:unhideWhenUsed="1"/>
     <w:lsdException w:name="No List" w:semiHidden="1" w:unhideWhenUsed="1"/>
     <w:lsdException w:name="Outline List 1" w:semiHidden="1" w:unhideWhenUsed="1"/>
@@ -448,11 +665,9 @@
     <w:lsdException w:name="Table Subtle 1" w:semiHidden="1" w:unhideWhenUsed="1"/>
     <w:lsdException w:name="Table Subtle 2" w:semiHidden="1" w:unhideWhenUsed="1"/>
     <w:lsdException w:name="Table Web 1" w:semiHidden="1" w:unhideWhenUsed="1"/>
-    <w:lsdException w:name="Table Web 2" w:semiHidden="1" w:unhideWhenUsed="1"/>
     <w:lsdException w:name="Table Web 3" w:semiHidden="1" w:unhideWhenUsed="1"/>
     <w:lsdException w:name="Balloon Text" w:semiHidden="1" w:unhideWhenUsed="1"/>
     <w:lsdException w:name="Table Grid" w:uiPriority="39"/>
-    <w:lsdException w:name="Table Theme" w:semiHidden="1" w:unhideWhenUsed="1"/>
     <w:lsdException w:name="Placeholder Text" w:semiHidden="1"/>
     <w:lsdException w:name="No Spacing" w:uiPriority="1" w:qFormat="1"/>
     <w:lsdException w:name="Light Shading" w:uiPriority="60"/>
@@ -672,6 +887,8 @@
     <w:lsdException w:name="Smart Hyperlink" w:semiHidden="1" w:unhideWhenUsed="1"/>
     <w:lsdException w:name="Hashtag" w:semiHidden="1" w:unhideWhenUsed="1"/>
     <w:lsdException w:name="Unresolved Mention" w:semiHidden="1" w:unhideWhenUsed="1"/>
+    <w:lsdException w:name="Smart Link" w:semiHidden="1" w:unhideWhenUsed="1"/>
+    <w:lsdException w:name="Smart Link Error" w:semiHidden="1" w:unhideWhenUsed="1"/>
   </w:latentStyles>
   <w:style w:type="paragraph" w:default="1" w:styleId="Normal">
     <w:name w:val="Normal"/>

</xml_diff>